<commit_message>
adding ethics sections to write up
</commit_message>
<xml_diff>
--- a/Challenge1/submission/Submission WriteUp - Challenge1.docx
+++ b/Challenge1/submission/Submission WriteUp - Challenge1.docx
@@ -552,7 +552,35 @@
         <w:t>.</w:t>
       </w:r>
     </w:p>
-    <w:p/>
+    <w:p>
+      <w:r>
+        <w:rPr>
+          <w:b/>
+          <w:bCs/>
+          <w:sz w:val="36"/>
+          <w:szCs w:val="36"/>
+        </w:rPr>
+        <w:t>Ethical Considerations</w:t>
+      </w:r>
+    </w:p>
+    <w:p>
+      <w:r>
+        <w:rPr>
+          <w:rFonts w:ascii="Segoe UI" w:hAnsi="Segoe UI" w:cs="Segoe UI"/>
+          <w:color w:val="24292E"/>
+          <w:shd w:val="clear" w:color="auto" w:fill="FFFFFF"/>
+        </w:rPr>
+        <w:t>I</w:t>
+      </w:r>
+      <w:r>
+        <w:rPr>
+          <w:rFonts w:ascii="Segoe UI" w:hAnsi="Segoe UI" w:cs="Segoe UI"/>
+          <w:color w:val="24292E"/>
+          <w:shd w:val="clear" w:color="auto" w:fill="FFFFFF"/>
+        </w:rPr>
+        <w:t>deas about the application of AI ethics that might be necessary to use your solution in real-world scenario</w:t>
+      </w:r>
+    </w:p>
     <w:sectPr>
       <w:pgSz w:w="12240" w:h="15840"/>
       <w:pgMar w:top="1440" w:right="1440" w:bottom="1440" w:left="1440" w:header="720" w:footer="720" w:gutter="0"/>
@@ -686,6 +714,7 @@
     <w:lsdException w:name="HTML Sample" w:semiHidden="1" w:unhideWhenUsed="1"/>
     <w:lsdException w:name="HTML Typewriter" w:semiHidden="1" w:unhideWhenUsed="1"/>
     <w:lsdException w:name="HTML Variable" w:semiHidden="1" w:unhideWhenUsed="1"/>
+    <w:lsdException w:name="Normal Table" w:semiHidden="1" w:unhideWhenUsed="1"/>
     <w:lsdException w:name="annotation subject" w:semiHidden="1" w:unhideWhenUsed="1"/>
     <w:lsdException w:name="No List" w:semiHidden="1" w:unhideWhenUsed="1"/>
     <w:lsdException w:name="Outline List 1" w:semiHidden="1" w:unhideWhenUsed="1"/>
@@ -732,8 +761,10 @@
     <w:lsdException w:name="Table Subtle 2" w:semiHidden="1" w:unhideWhenUsed="1"/>
     <w:lsdException w:name="Table Web 1" w:semiHidden="1" w:unhideWhenUsed="1"/>
     <w:lsdException w:name="Table Web 2" w:semiHidden="1" w:unhideWhenUsed="1"/>
+    <w:lsdException w:name="Table Web 3" w:semiHidden="1" w:unhideWhenUsed="1"/>
     <w:lsdException w:name="Balloon Text" w:semiHidden="1" w:unhideWhenUsed="1"/>
     <w:lsdException w:name="Table Grid" w:uiPriority="39"/>
+    <w:lsdException w:name="Table Theme" w:semiHidden="1" w:unhideWhenUsed="1"/>
     <w:lsdException w:name="Placeholder Text" w:semiHidden="1"/>
     <w:lsdException w:name="No Spacing" w:uiPriority="1" w:qFormat="1"/>
     <w:lsdException w:name="Light Shading" w:uiPriority="60"/>

</xml_diff>